<commit_message>
fix transformer scale bug when rotated, add transform center pointm, add dragable area for selection
</commit_message>
<xml_diff>
--- a/تغییرات نرم افزار.docx
+++ b/تغییرات نرم افزار.docx
@@ -326,6 +326,7 @@
         </w:rPr>
         <w:t xml:space="preserve">تکمیل قابلیت های </w:t>
       </w:r>
+      <w:proofErr w:type="spellStart"/>
       <w:r>
         <w:rPr>
           <w:rFonts w:cs="B Zar"/>
@@ -335,6 +336,7 @@
         </w:rPr>
         <w:t>ctrl+z</w:t>
       </w:r>
+      <w:proofErr w:type="spellEnd"/>
       <w:r>
         <w:rPr>
           <w:rFonts w:cs="B Zar" w:hint="cs"/>
@@ -1035,6 +1037,34 @@
           <w:lang w:bidi="fa-IR"/>
         </w:rPr>
         <w:t>مشکل درگ نشدن</w:t>
+      </w:r>
+    </w:p>
+    <w:p>
+      <w:pPr>
+        <w:pStyle w:val="ListParagraph"/>
+        <w:numPr>
+          <w:ilvl w:val="0"/>
+          <w:numId w:val="1"/>
+        </w:numPr>
+        <w:bidi/>
+        <w:spacing w:line="240" w:lineRule="auto"/>
+        <w:jc w:val="both"/>
+        <w:rPr>
+          <w:rFonts w:cs="B Zar"/>
+          <w:sz w:val="28"/>
+          <w:szCs w:val="28"/>
+          <w:lang w:bidi="fa-IR"/>
+        </w:rPr>
+      </w:pPr>
+      <w:r>
+        <w:rPr>
+          <w:rFonts w:cs="B Zar" w:hint="cs"/>
+          <w:sz w:val="28"/>
+          <w:szCs w:val="28"/>
+          <w:rtl/>
+          <w:lang w:bidi="fa-IR"/>
+        </w:rPr>
+        <w:t>قاطی کردن ترنسفورمر</w:t>
       </w:r>
       <w:bookmarkStart w:id="0" w:name="_GoBack"/>
       <w:bookmarkEnd w:id="0"/>
@@ -1130,6 +1160,7 @@
           <w:rtl/>
           <w:lang w:bidi="fa-IR"/>
         </w:rPr>
+        <w:lastRenderedPageBreak/>
         <w:t>امکان ذخیره آدرس بک گراند</w:t>
       </w:r>
     </w:p>
@@ -1158,7 +1189,6 @@
           <w:rtl/>
           <w:lang w:bidi="fa-IR"/>
         </w:rPr>
-        <w:lastRenderedPageBreak/>
         <w:t>با</w:t>
       </w:r>
       <w:r>
@@ -1613,6 +1643,7 @@
         </w:rPr>
         <w:t xml:space="preserve">افزودن </w:t>
       </w:r>
+      <w:proofErr w:type="spellStart"/>
       <w:r>
         <w:rPr>
           <w:rFonts w:cs="B Zar"/>
@@ -1622,6 +1653,7 @@
         </w:rPr>
         <w:t>ctrl+shift+v</w:t>
       </w:r>
+      <w:proofErr w:type="spellEnd"/>
       <w:r>
         <w:rPr>
           <w:rFonts w:cs="B Zar" w:hint="cs"/>
@@ -1650,6 +1682,7 @@
           <w:lang w:bidi="fa-IR"/>
         </w:rPr>
       </w:pPr>
+      <w:proofErr w:type="spellStart"/>
       <w:r>
         <w:rPr>
           <w:rFonts w:cs="B Zar"/>
@@ -1659,6 +1692,7 @@
         </w:rPr>
         <w:t>Ctrl+d</w:t>
       </w:r>
+      <w:proofErr w:type="spellEnd"/>
     </w:p>
     <w:p>
       <w:pPr>

</xml_diff>

<commit_message>
add text alignment and some en fonts
</commit_message>
<xml_diff>
--- a/تغییرات نرم افزار.docx
+++ b/تغییرات نرم افزار.docx
@@ -111,6 +111,7 @@
           <w:lang w:bidi="fa-IR"/>
         </w:rPr>
       </w:pPr>
+      <w:bookmarkStart w:id="0" w:name="_GoBack"/>
       <w:r>
         <w:rPr>
           <w:rFonts w:cs="B Zar" w:hint="cs"/>
@@ -122,6 +123,7 @@
         <w:t>امکان مالتی سلکشن</w:t>
       </w:r>
     </w:p>
+    <w:bookmarkEnd w:id="0"/>
     <w:p>
       <w:pPr>
         <w:pStyle w:val="ListParagraph"/>
@@ -326,7 +328,6 @@
         </w:rPr>
         <w:t xml:space="preserve">تکمیل قابلیت های </w:t>
       </w:r>
-      <w:proofErr w:type="spellStart"/>
       <w:r>
         <w:rPr>
           <w:rFonts w:cs="B Zar"/>
@@ -336,7 +337,6 @@
         </w:rPr>
         <w:t>ctrl+z</w:t>
       </w:r>
-      <w:proofErr w:type="spellEnd"/>
       <w:r>
         <w:rPr>
           <w:rFonts w:cs="B Zar" w:hint="cs"/>
@@ -1066,8 +1066,6 @@
         </w:rPr>
         <w:t>قاطی کردن ترنسفورمر</w:t>
       </w:r>
-      <w:bookmarkStart w:id="0" w:name="_GoBack"/>
-      <w:bookmarkEnd w:id="0"/>
     </w:p>
     <w:p>
       <w:pPr>
@@ -1643,7 +1641,6 @@
         </w:rPr>
         <w:t xml:space="preserve">افزودن </w:t>
       </w:r>
-      <w:proofErr w:type="spellStart"/>
       <w:r>
         <w:rPr>
           <w:rFonts w:cs="B Zar"/>
@@ -1653,7 +1650,6 @@
         </w:rPr>
         <w:t>ctrl+shift+v</w:t>
       </w:r>
-      <w:proofErr w:type="spellEnd"/>
       <w:r>
         <w:rPr>
           <w:rFonts w:cs="B Zar" w:hint="cs"/>
@@ -1682,7 +1678,6 @@
           <w:lang w:bidi="fa-IR"/>
         </w:rPr>
       </w:pPr>
-      <w:proofErr w:type="spellStart"/>
       <w:r>
         <w:rPr>
           <w:rFonts w:cs="B Zar"/>
@@ -1692,7 +1687,6 @@
         </w:rPr>
         <w:t>Ctrl+d</w:t>
       </w:r>
-      <w:proofErr w:type="spellEnd"/>
     </w:p>
     <w:p>
       <w:pPr>

</xml_diff>